<commit_message>
Cleaned up unused scripts
</commit_message>
<xml_diff>
--- a/Process.docx
+++ b/Process.docx
@@ -1,6 +1,6 @@
 
 <file path=word/document.xml><?xml version="1.0" encoding="utf-8"?>
-<w:document xmlns:wpc="http://schemas.microsoft.com/office/word/2010/wordprocessingCanvas" xmlns:mc="http://schemas.openxmlformats.org/markup-compatibility/2006" xmlns:o="urn:schemas-microsoft-com:office:office" xmlns:r="http://schemas.openxmlformats.org/officeDocument/2006/relationships" xmlns:m="http://schemas.openxmlformats.org/officeDocument/2006/math" xmlns:v="urn:schemas-microsoft-com:vml" xmlns:wp14="http://schemas.microsoft.com/office/word/2010/wordprocessingDrawing" xmlns:wp="http://schemas.openxmlformats.org/drawingml/2006/wordprocessingDrawing" xmlns:w10="urn:schemas-microsoft-com:office:word" xmlns:w="http://schemas.openxmlformats.org/wordprocessingml/2006/main" xmlns:w14="http://schemas.microsoft.com/office/word/2010/wordml" xmlns:wpg="http://schemas.microsoft.com/office/word/2010/wordprocessingGroup" xmlns:wpi="http://schemas.microsoft.com/office/word/2010/wordprocessingInk" xmlns:wne="http://schemas.microsoft.com/office/word/2006/wordml" xmlns:wps="http://schemas.microsoft.com/office/word/2010/wordprocessingShape" mc:Ignorable="w14 wp14">
+<w:document xmlns:wpc="http://schemas.microsoft.com/office/word/2010/wordprocessingCanvas" xmlns:mo="http://schemas.microsoft.com/office/mac/office/2008/main" xmlns:mc="http://schemas.openxmlformats.org/markup-compatibility/2006" xmlns:mv="urn:schemas-microsoft-com:mac:vml" xmlns:o="urn:schemas-microsoft-com:office:office" xmlns:r="http://schemas.openxmlformats.org/officeDocument/2006/relationships" xmlns:m="http://schemas.openxmlformats.org/officeDocument/2006/math" xmlns:v="urn:schemas-microsoft-com:vml" xmlns:wp14="http://schemas.microsoft.com/office/word/2010/wordprocessingDrawing" xmlns:wp="http://schemas.openxmlformats.org/drawingml/2006/wordprocessingDrawing" xmlns:w10="urn:schemas-microsoft-com:office:word" xmlns:w="http://schemas.openxmlformats.org/wordprocessingml/2006/main" xmlns:w14="http://schemas.microsoft.com/office/word/2010/wordml" xmlns:wpg="http://schemas.microsoft.com/office/word/2010/wordprocessingGroup" xmlns:wpi="http://schemas.microsoft.com/office/word/2010/wordprocessingInk" xmlns:wne="http://schemas.microsoft.com/office/word/2006/wordml" xmlns:wps="http://schemas.microsoft.com/office/word/2010/wordprocessingShape" mc:Ignorable="w14 wp14">
   <w:body>
     <w:p>
       <w:r>
@@ -308,6 +308,29 @@
       <w:r>
         <w:t>Using Python script, determine what the majority of the sample points in each base map region agrees upon as the ‘municipal_code’ attribute</w:t>
       </w:r>
+      <w:r>
+        <w:t xml:space="preserve"> </w:t>
+      </w:r>
+      <w:r>
+        <w:rPr>
+          <w:i/>
+        </w:rPr>
+        <w:t>(</w:t>
+      </w:r>
+      <w:r>
+        <w:rPr>
+          <w:i/>
+        </w:rPr>
+        <w:t>sample_name_majority.py</w:t>
+      </w:r>
+      <w:bookmarkStart w:id="0" w:name="_GoBack"/>
+      <w:bookmarkEnd w:id="0"/>
+      <w:r>
+        <w:rPr>
+          <w:i/>
+        </w:rPr>
+        <w:t>)</w:t>
+      </w:r>
     </w:p>
     <w:p>
       <w:pPr>
@@ -438,10 +461,7 @@
         </w:numPr>
       </w:pPr>
       <w:r>
-        <w:t>Find only the MLS sales that fall within the geographic region covere</w:t>
-      </w:r>
-      <w:r>
-        <w:t xml:space="preserve">d by the assessment roll data </w:t>
+        <w:t xml:space="preserve">Find only the MLS sales that fall within the geographic region covered by the assessment roll data </w:t>
       </w:r>
       <w:r>
         <w:rPr>
@@ -628,10 +648,7 @@
         <w:t>H</w:t>
       </w:r>
       <w:r>
-        <w:t>o</w:t>
-      </w:r>
-      <w:r>
-        <w:t>tel de Ville”</w:t>
+        <w:t>otel de Ville”</w:t>
       </w:r>
       <w:r>
         <w:t xml:space="preserve"> -&gt; ‘street_name’</w:t>
@@ -747,8 +764,6 @@
       <w:r>
         <w:t>Export ‘matched_sales’ table to .csv</w:t>
       </w:r>
-      <w:bookmarkStart w:id="0" w:name="_GoBack"/>
-      <w:bookmarkEnd w:id="0"/>
     </w:p>
     <w:sectPr>
       <w:pgSz w:w="12240" w:h="15840"/>
@@ -761,7 +776,7 @@
 </file>
 
 <file path=word/numbering.xml><?xml version="1.0" encoding="utf-8"?>
-<w:numbering xmlns:wpc="http://schemas.microsoft.com/office/word/2010/wordprocessingCanvas" xmlns:mc="http://schemas.openxmlformats.org/markup-compatibility/2006" xmlns:o="urn:schemas-microsoft-com:office:office" xmlns:r="http://schemas.openxmlformats.org/officeDocument/2006/relationships" xmlns:m="http://schemas.openxmlformats.org/officeDocument/2006/math" xmlns:v="urn:schemas-microsoft-com:vml" xmlns:wp14="http://schemas.microsoft.com/office/word/2010/wordprocessingDrawing" xmlns:wp="http://schemas.openxmlformats.org/drawingml/2006/wordprocessingDrawing" xmlns:w10="urn:schemas-microsoft-com:office:word" xmlns:w="http://schemas.openxmlformats.org/wordprocessingml/2006/main" xmlns:w14="http://schemas.microsoft.com/office/word/2010/wordml" xmlns:wpg="http://schemas.microsoft.com/office/word/2010/wordprocessingGroup" xmlns:wpi="http://schemas.microsoft.com/office/word/2010/wordprocessingInk" xmlns:wne="http://schemas.microsoft.com/office/word/2006/wordml" xmlns:wps="http://schemas.microsoft.com/office/word/2010/wordprocessingShape" mc:Ignorable="w14 wp14">
+<w:numbering xmlns:wpc="http://schemas.microsoft.com/office/word/2010/wordprocessingCanvas" xmlns:mo="http://schemas.microsoft.com/office/mac/office/2008/main" xmlns:mc="http://schemas.openxmlformats.org/markup-compatibility/2006" xmlns:mv="urn:schemas-microsoft-com:mac:vml" xmlns:o="urn:schemas-microsoft-com:office:office" xmlns:r="http://schemas.openxmlformats.org/officeDocument/2006/relationships" xmlns:m="http://schemas.openxmlformats.org/officeDocument/2006/math" xmlns:v="urn:schemas-microsoft-com:vml" xmlns:wp14="http://schemas.microsoft.com/office/word/2010/wordprocessingDrawing" xmlns:wp="http://schemas.openxmlformats.org/drawingml/2006/wordprocessingDrawing" xmlns:w10="urn:schemas-microsoft-com:office:word" xmlns:w="http://schemas.openxmlformats.org/wordprocessingml/2006/main" xmlns:w14="http://schemas.microsoft.com/office/word/2010/wordml" xmlns:wpg="http://schemas.microsoft.com/office/word/2010/wordprocessingGroup" xmlns:wpi="http://schemas.microsoft.com/office/word/2010/wordprocessingInk" xmlns:wne="http://schemas.microsoft.com/office/word/2006/wordml" xmlns:wps="http://schemas.microsoft.com/office/word/2010/wordprocessingShape" mc:Ignorable="w14 wp14">
   <w:abstractNum w:abstractNumId="0">
     <w:nsid w:val="0CD21711"/>
     <w:multiLevelType w:val="hybridMultilevel"/>
@@ -871,7 +886,7 @@
       </w:pPr>
     </w:pPrDefault>
   </w:docDefaults>
-  <w:latentStyles w:defLockedState="0" w:defUIPriority="99" w:defSemiHidden="1" w:defUnhideWhenUsed="1" w:defQFormat="0" w:count="267">
+  <w:latentStyles w:defLockedState="0" w:defUIPriority="99" w:defSemiHidden="1" w:defUnhideWhenUsed="1" w:defQFormat="0" w:count="276">
     <w:lsdException w:name="Normal" w:semiHidden="0" w:uiPriority="0" w:unhideWhenUsed="0" w:qFormat="1"/>
     <w:lsdException w:name="heading 1" w:semiHidden="0" w:uiPriority="9" w:unhideWhenUsed="0" w:qFormat="1"/>
     <w:lsdException w:name="heading 2" w:uiPriority="9" w:qFormat="1"/>
@@ -1068,7 +1083,7 @@
 </file>
 
 <file path=word/stylesWithEffects.xml><?xml version="1.0" encoding="utf-8"?>
-<w:styles xmlns:wpc="http://schemas.microsoft.com/office/word/2010/wordprocessingCanvas" xmlns:mc="http://schemas.openxmlformats.org/markup-compatibility/2006" xmlns:o="urn:schemas-microsoft-com:office:office" xmlns:r="http://schemas.openxmlformats.org/officeDocument/2006/relationships" xmlns:m="http://schemas.openxmlformats.org/officeDocument/2006/math" xmlns:v="urn:schemas-microsoft-com:vml" xmlns:wp14="http://schemas.microsoft.com/office/word/2010/wordprocessingDrawing" xmlns:wp="http://schemas.openxmlformats.org/drawingml/2006/wordprocessingDrawing" xmlns:w10="urn:schemas-microsoft-com:office:word" xmlns:w="http://schemas.openxmlformats.org/wordprocessingml/2006/main" xmlns:w14="http://schemas.microsoft.com/office/word/2010/wordml" xmlns:wpg="http://schemas.microsoft.com/office/word/2010/wordprocessingGroup" xmlns:wpi="http://schemas.microsoft.com/office/word/2010/wordprocessingInk" xmlns:wne="http://schemas.microsoft.com/office/word/2006/wordml" xmlns:wps="http://schemas.microsoft.com/office/word/2010/wordprocessingShape" mc:Ignorable="w14 wp14">
+<w:styles xmlns:wpc="http://schemas.microsoft.com/office/word/2010/wordprocessingCanvas" xmlns:mo="http://schemas.microsoft.com/office/mac/office/2008/main" xmlns:mc="http://schemas.openxmlformats.org/markup-compatibility/2006" xmlns:mv="urn:schemas-microsoft-com:mac:vml" xmlns:o="urn:schemas-microsoft-com:office:office" xmlns:r="http://schemas.openxmlformats.org/officeDocument/2006/relationships" xmlns:m="http://schemas.openxmlformats.org/officeDocument/2006/math" xmlns:v="urn:schemas-microsoft-com:vml" xmlns:wp14="http://schemas.microsoft.com/office/word/2010/wordprocessingDrawing" xmlns:wp="http://schemas.openxmlformats.org/drawingml/2006/wordprocessingDrawing" xmlns:w10="urn:schemas-microsoft-com:office:word" xmlns:w="http://schemas.openxmlformats.org/wordprocessingml/2006/main" xmlns:w14="http://schemas.microsoft.com/office/word/2010/wordml" xmlns:wpg="http://schemas.microsoft.com/office/word/2010/wordprocessingGroup" xmlns:wpi="http://schemas.microsoft.com/office/word/2010/wordprocessingInk" xmlns:wne="http://schemas.microsoft.com/office/word/2006/wordml" xmlns:wps="http://schemas.microsoft.com/office/word/2010/wordprocessingShape" mc:Ignorable="w14 wp14">
   <w:docDefaults>
     <w:rPrDefault>
       <w:rPr>
@@ -1084,7 +1099,7 @@
       </w:pPr>
     </w:pPrDefault>
   </w:docDefaults>
-  <w:latentStyles w:defLockedState="0" w:defUIPriority="99" w:defSemiHidden="1" w:defUnhideWhenUsed="1" w:defQFormat="0" w:count="267">
+  <w:latentStyles w:defLockedState="0" w:defUIPriority="99" w:defSemiHidden="1" w:defUnhideWhenUsed="1" w:defQFormat="0" w:count="276">
     <w:lsdException w:name="Normal" w:semiHidden="0" w:uiPriority="0" w:unhideWhenUsed="0" w:qFormat="1"/>
     <w:lsdException w:name="heading 1" w:semiHidden="0" w:uiPriority="9" w:unhideWhenUsed="0" w:qFormat="1"/>
     <w:lsdException w:name="heading 2" w:uiPriority="9" w:qFormat="1"/>

</xml_diff>

<commit_message>
Test run - sync changes + config
</commit_message>
<xml_diff>
--- a/Process.docx
+++ b/Process.docx
@@ -1,6 +1,6 @@
 
 <file path=word/document.xml><?xml version="1.0" encoding="utf-8"?>
-<w:document xmlns:wpc="http://schemas.microsoft.com/office/word/2010/wordprocessingCanvas" xmlns:mo="http://schemas.microsoft.com/office/mac/office/2008/main" xmlns:mc="http://schemas.openxmlformats.org/markup-compatibility/2006" xmlns:mv="urn:schemas-microsoft-com:mac:vml" xmlns:o="urn:schemas-microsoft-com:office:office" xmlns:r="http://schemas.openxmlformats.org/officeDocument/2006/relationships" xmlns:m="http://schemas.openxmlformats.org/officeDocument/2006/math" xmlns:v="urn:schemas-microsoft-com:vml" xmlns:wp14="http://schemas.microsoft.com/office/word/2010/wordprocessingDrawing" xmlns:wp="http://schemas.openxmlformats.org/drawingml/2006/wordprocessingDrawing" xmlns:w10="urn:schemas-microsoft-com:office:word" xmlns:w="http://schemas.openxmlformats.org/wordprocessingml/2006/main" xmlns:w14="http://schemas.microsoft.com/office/word/2010/wordml" xmlns:wpg="http://schemas.microsoft.com/office/word/2010/wordprocessingGroup" xmlns:wpi="http://schemas.microsoft.com/office/word/2010/wordprocessingInk" xmlns:wne="http://schemas.microsoft.com/office/word/2006/wordml" xmlns:wps="http://schemas.microsoft.com/office/word/2010/wordprocessingShape" mc:Ignorable="w14 wp14">
+<w:document xmlns:wpc="http://schemas.microsoft.com/office/word/2010/wordprocessingCanvas" xmlns:mc="http://schemas.openxmlformats.org/markup-compatibility/2006" xmlns:o="urn:schemas-microsoft-com:office:office" xmlns:r="http://schemas.openxmlformats.org/officeDocument/2006/relationships" xmlns:m="http://schemas.openxmlformats.org/officeDocument/2006/math" xmlns:v="urn:schemas-microsoft-com:vml" xmlns:wp14="http://schemas.microsoft.com/office/word/2010/wordprocessingDrawing" xmlns:wp="http://schemas.openxmlformats.org/drawingml/2006/wordprocessingDrawing" xmlns:w10="urn:schemas-microsoft-com:office:word" xmlns:w="http://schemas.openxmlformats.org/wordprocessingml/2006/main" xmlns:w14="http://schemas.microsoft.com/office/word/2010/wordml" xmlns:wpg="http://schemas.microsoft.com/office/word/2010/wordprocessingGroup" xmlns:wpi="http://schemas.microsoft.com/office/word/2010/wordprocessingInk" xmlns:wne="http://schemas.microsoft.com/office/word/2006/wordml" xmlns:wps="http://schemas.microsoft.com/office/word/2010/wordprocessingShape" mc:Ignorable="w14 wp14">
   <w:body>
     <w:p>
       <w:r>
@@ -25,13 +25,28 @@
         <w:t xml:space="preserve">QGIS &amp; </w:t>
       </w:r>
       <w:r>
-        <w:t xml:space="preserve">Python scripts, export assessment roll shapefiles to SQLite database to run queries against </w:t>
-      </w:r>
-      <w:r>
-        <w:rPr>
-          <w:i/>
-        </w:rPr>
-        <w:t>(roll_shapefile</w:t>
+        <w:t xml:space="preserve">Python scripts, export assessment roll </w:t>
+      </w:r>
+      <w:proofErr w:type="spellStart"/>
+      <w:r>
+        <w:t>shapefiles</w:t>
+      </w:r>
+      <w:proofErr w:type="spellEnd"/>
+      <w:r>
+        <w:t xml:space="preserve"> to SQLite database to run queries against </w:t>
+      </w:r>
+      <w:r>
+        <w:rPr>
+          <w:i/>
+        </w:rPr>
+        <w:t>(</w:t>
+      </w:r>
+      <w:proofErr w:type="spellStart"/>
+      <w:r>
+        <w:rPr>
+          <w:i/>
+        </w:rPr>
+        <w:t>roll_shapefile</w:t>
       </w:r>
       <w:r>
         <w:rPr>
@@ -39,6 +54,7 @@
         </w:rPr>
         <w:t>.sqlite</w:t>
       </w:r>
+      <w:proofErr w:type="spellEnd"/>
       <w:r>
         <w:rPr>
           <w:i/>
@@ -82,7 +98,39 @@
         </w:numPr>
       </w:pPr>
       <w:r>
-        <w:t>Index ‘start_address’, ‘end_address’, ‘street_name’, ‘apartment’,  and ‘municipal_code’ columns (vital for running scripts later on -&gt; speed up from hour(s) to minutes)</w:t>
+        <w:t>Index ‘</w:t>
+      </w:r>
+      <w:proofErr w:type="spellStart"/>
+      <w:r>
+        <w:t>start_address</w:t>
+      </w:r>
+      <w:proofErr w:type="spellEnd"/>
+      <w:r>
+        <w:t>’, ‘</w:t>
+      </w:r>
+      <w:proofErr w:type="spellStart"/>
+      <w:r>
+        <w:t>end_address</w:t>
+      </w:r>
+      <w:proofErr w:type="spellEnd"/>
+      <w:r>
+        <w:t>’, ‘</w:t>
+      </w:r>
+      <w:proofErr w:type="spellStart"/>
+      <w:r>
+        <w:t>street_name</w:t>
+      </w:r>
+      <w:proofErr w:type="spellEnd"/>
+      <w:r>
+        <w:t>’, ‘apartment’,  and ‘</w:t>
+      </w:r>
+      <w:proofErr w:type="spellStart"/>
+      <w:r>
+        <w:t>municipal_code</w:t>
+      </w:r>
+      <w:proofErr w:type="spellEnd"/>
+      <w:r>
+        <w:t>’ columns (vital for running scripts later on -&gt; speed up from hour(s) to minutes)</w:t>
       </w:r>
     </w:p>
     <w:p>
@@ -94,7 +142,15 @@
         </w:numPr>
       </w:pPr>
       <w:r>
-        <w:t xml:space="preserve">Create .xls </w:t>
+        <w:t>Create .</w:t>
+      </w:r>
+      <w:proofErr w:type="spellStart"/>
+      <w:r>
+        <w:t>xls</w:t>
+      </w:r>
+      <w:proofErr w:type="spellEnd"/>
+      <w:r>
+        <w:t xml:space="preserve"> </w:t>
       </w:r>
       <w:r>
         <w:t xml:space="preserve">of sales according to criteria </w:t>
@@ -111,12 +167,6 @@
         </w:rPr>
         <w:t>crop_xls.py -&gt; official_mls_sales_2009.xls)</w:t>
       </w:r>
-      <w:r>
-        <w:t xml:space="preserve"> [16,792</w:t>
-      </w:r>
-      <w:r>
-        <w:t xml:space="preserve"> addresses]</w:t>
-      </w:r>
     </w:p>
     <w:p>
       <w:pPr>
@@ -151,7 +201,15 @@
         </w:numPr>
       </w:pPr>
       <w:r>
-        <w:t>Integer sales price (not NoneType)</w:t>
+        <w:t xml:space="preserve">Integer sales price (not </w:t>
+      </w:r>
+      <w:proofErr w:type="spellStart"/>
+      <w:r>
+        <w:t>NoneType</w:t>
+      </w:r>
+      <w:proofErr w:type="spellEnd"/>
+      <w:r>
+        <w:t>)</w:t>
       </w:r>
     </w:p>
     <w:p>
@@ -208,7 +266,21 @@
         <w:rPr>
           <w:i/>
         </w:rPr>
-        <w:t xml:space="preserve">(montreal_municipalites.shp - </w:t>
+        <w:t>(</w:t>
+      </w:r>
+      <w:proofErr w:type="spellStart"/>
+      <w:r>
+        <w:rPr>
+          <w:i/>
+        </w:rPr>
+        <w:t>montreal_municipalites.shp</w:t>
+      </w:r>
+      <w:proofErr w:type="spellEnd"/>
+      <w:r>
+        <w:rPr>
+          <w:i/>
+        </w:rPr>
+        <w:t xml:space="preserve"> - </w:t>
       </w:r>
       <w:hyperlink r:id="rId6" w:history="1">
         <w:r>
@@ -231,13 +303,35 @@
         </w:numPr>
       </w:pPr>
       <w:r>
-        <w:t xml:space="preserve">Plot assessment roll shapefile </w:t>
-      </w:r>
-      <w:r>
-        <w:rPr>
-          <w:i/>
-        </w:rPr>
-        <w:t>(Rol_unite_p.shp)</w:t>
+        <w:t xml:space="preserve">Plot assessment roll </w:t>
+      </w:r>
+      <w:proofErr w:type="spellStart"/>
+      <w:r>
+        <w:t>shapefile</w:t>
+      </w:r>
+      <w:proofErr w:type="spellEnd"/>
+      <w:r>
+        <w:t xml:space="preserve"> </w:t>
+      </w:r>
+      <w:r>
+        <w:rPr>
+          <w:i/>
+        </w:rPr>
+        <w:t>(</w:t>
+      </w:r>
+      <w:proofErr w:type="spellStart"/>
+      <w:r>
+        <w:rPr>
+          <w:i/>
+        </w:rPr>
+        <w:t>Rol_unite_p.shp</w:t>
+      </w:r>
+      <w:proofErr w:type="spellEnd"/>
+      <w:r>
+        <w:rPr>
+          <w:i/>
+        </w:rPr>
+        <w:t>)</w:t>
       </w:r>
     </w:p>
     <w:p>
@@ -255,7 +349,21 @@
         <w:rPr>
           <w:i/>
         </w:rPr>
-        <w:t>(assessment_roll_regions.shp)</w:t>
+        <w:t>(</w:t>
+      </w:r>
+      <w:proofErr w:type="spellStart"/>
+      <w:r>
+        <w:rPr>
+          <w:i/>
+        </w:rPr>
+        <w:t>assessment_roll_regions.shp</w:t>
+      </w:r>
+      <w:proofErr w:type="spellEnd"/>
+      <w:r>
+        <w:rPr>
+          <w:i/>
+        </w:rPr>
+        <w:t>)</w:t>
       </w:r>
     </w:p>
     <w:p>
@@ -273,7 +381,21 @@
         <w:rPr>
           <w:i/>
         </w:rPr>
-        <w:t>(outlying_points.shp)</w:t>
+        <w:t>(</w:t>
+      </w:r>
+      <w:proofErr w:type="spellStart"/>
+      <w:r>
+        <w:rPr>
+          <w:i/>
+        </w:rPr>
+        <w:t>outlying_points.shp</w:t>
+      </w:r>
+      <w:proofErr w:type="spellEnd"/>
+      <w:r>
+        <w:rPr>
+          <w:i/>
+        </w:rPr>
+        <w:t>)</w:t>
       </w:r>
     </w:p>
     <w:p>
@@ -288,7 +410,15 @@
         <w:t xml:space="preserve">Perform </w:t>
       </w:r>
       <w:r>
-        <w:t>Convex Hull by Attribute (municipal_code)</w:t>
+        <w:t>Convex Hull by Attribute (</w:t>
+      </w:r>
+      <w:proofErr w:type="spellStart"/>
+      <w:r>
+        <w:t>municipal_code</w:t>
+      </w:r>
+      <w:proofErr w:type="spellEnd"/>
+      <w:r>
+        <w:t>)</w:t>
       </w:r>
       <w:r>
         <w:t xml:space="preserve"> analysis</w:t>
@@ -300,7 +430,21 @@
         <w:rPr>
           <w:i/>
         </w:rPr>
-        <w:t>(convex_hulls.shp)</w:t>
+        <w:t>(</w:t>
+      </w:r>
+      <w:proofErr w:type="spellStart"/>
+      <w:r>
+        <w:rPr>
+          <w:i/>
+        </w:rPr>
+        <w:t>convex_hulls.shp</w:t>
+      </w:r>
+      <w:proofErr w:type="spellEnd"/>
+      <w:r>
+        <w:rPr>
+          <w:i/>
+        </w:rPr>
+        <w:t>)</w:t>
       </w:r>
     </w:p>
     <w:p>
@@ -314,12 +458,14 @@
       <w:r>
         <w:t xml:space="preserve">Manually clip </w:t>
       </w:r>
+      <w:proofErr w:type="spellStart"/>
       <w:r>
         <w:rPr>
           <w:i/>
         </w:rPr>
         <w:t>convex_hulls.shp</w:t>
       </w:r>
+      <w:proofErr w:type="spellEnd"/>
       <w:r>
         <w:t xml:space="preserve"> to best fit actual geographic bounds</w:t>
       </w:r>
@@ -333,13 +479,35 @@
         </w:numPr>
       </w:pPr>
       <w:r>
-        <w:t xml:space="preserve">Sample 5% of ~1,300,000 points in assessment roll shapefile to make municipal code assignment (in later steps) more manageable using QGIS </w:t>
-      </w:r>
-      <w:r>
-        <w:rPr>
-          <w:i/>
-        </w:rPr>
-        <w:t>(sample_points.shp)</w:t>
+        <w:t xml:space="preserve">Sample 5% of ~1,300,000 points in assessment roll </w:t>
+      </w:r>
+      <w:proofErr w:type="spellStart"/>
+      <w:r>
+        <w:t>shapefile</w:t>
+      </w:r>
+      <w:proofErr w:type="spellEnd"/>
+      <w:r>
+        <w:t xml:space="preserve"> to make municipal code assignment (in later steps) more manageable using QGIS </w:t>
+      </w:r>
+      <w:r>
+        <w:rPr>
+          <w:i/>
+        </w:rPr>
+        <w:t>(</w:t>
+      </w:r>
+      <w:proofErr w:type="spellStart"/>
+      <w:r>
+        <w:rPr>
+          <w:i/>
+        </w:rPr>
+        <w:t>sample_points.shp</w:t>
+      </w:r>
+      <w:proofErr w:type="spellEnd"/>
+      <w:r>
+        <w:rPr>
+          <w:i/>
+        </w:rPr>
+        <w:t>)</w:t>
       </w:r>
     </w:p>
     <w:p>
@@ -357,13 +525,400 @@
         <w:rPr>
           <w:i/>
         </w:rPr>
-        <w:t>(correlated_</w:t>
+        <w:t>(</w:t>
+      </w:r>
+      <w:proofErr w:type="spellStart"/>
+      <w:r>
+        <w:rPr>
+          <w:i/>
+        </w:rPr>
+        <w:t>correlated_</w:t>
       </w:r>
       <w:r>
         <w:rPr>
           <w:i/>
         </w:rPr>
         <w:t>points_region</w:t>
+      </w:r>
+      <w:r>
+        <w:rPr>
+          <w:i/>
+        </w:rPr>
+        <w:t>s.shp</w:t>
+      </w:r>
+      <w:proofErr w:type="spellEnd"/>
+      <w:r>
+        <w:rPr>
+          <w:i/>
+        </w:rPr>
+        <w:t>)</w:t>
+      </w:r>
+    </w:p>
+    <w:p>
+      <w:pPr>
+        <w:pStyle w:val="ListParagraph"/>
+        <w:numPr>
+          <w:ilvl w:val="1"/>
+          <w:numId w:val="1"/>
+        </w:numPr>
+      </w:pPr>
+      <w:r>
+        <w:t>Using Python script, determine what the majority of the sample points in each base map region agrees upon as the ‘</w:t>
+      </w:r>
+      <w:proofErr w:type="spellStart"/>
+      <w:r>
+        <w:t>municipal_code</w:t>
+      </w:r>
+      <w:proofErr w:type="spellEnd"/>
+      <w:r>
+        <w:t>’ attribute</w:t>
+      </w:r>
+      <w:r>
+        <w:t xml:space="preserve"> </w:t>
+      </w:r>
+      <w:r>
+        <w:rPr>
+          <w:i/>
+        </w:rPr>
+        <w:t>(sample_name_majority.py)</w:t>
+      </w:r>
+    </w:p>
+    <w:p>
+      <w:pPr>
+        <w:pStyle w:val="ListParagraph"/>
+        <w:numPr>
+          <w:ilvl w:val="2"/>
+          <w:numId w:val="1"/>
+        </w:numPr>
+      </w:pPr>
+      <w:r>
+        <w:t xml:space="preserve">Add this code to the base map layer as an attribute (‘CODE_INT’) </w:t>
+      </w:r>
+      <w:r>
+        <w:rPr>
+          <w:i/>
+        </w:rPr>
+        <w:t>(</w:t>
+      </w:r>
+      <w:proofErr w:type="spellStart"/>
+      <w:r>
+        <w:rPr>
+          <w:i/>
+        </w:rPr>
+        <w:t>assessment_roll_regions_correlated.shp</w:t>
+      </w:r>
+      <w:proofErr w:type="spellEnd"/>
+      <w:r>
+        <w:rPr>
+          <w:i/>
+        </w:rPr>
+        <w:t>)</w:t>
+      </w:r>
+    </w:p>
+    <w:p>
+      <w:pPr>
+        <w:pStyle w:val="ListParagraph"/>
+        <w:ind w:left="1440"/>
+        <w:rPr>
+          <w:strike/>
+        </w:rPr>
+      </w:pPr>
+      <w:r>
+        <w:t>Old approach</w:t>
+      </w:r>
+      <w:r>
+        <w:t xml:space="preserve"> (only loosely correlated)</w:t>
+      </w:r>
+      <w:r>
+        <w:t xml:space="preserve">: </w:t>
+      </w:r>
+      <w:r>
+        <w:rPr>
+          <w:strike/>
+        </w:rPr>
+        <w:t xml:space="preserve">Using </w:t>
+      </w:r>
+      <w:r>
+        <w:rPr>
+          <w:strike/>
+        </w:rPr>
+        <w:t xml:space="preserve">municipalities </w:t>
+      </w:r>
+      <w:proofErr w:type="spellStart"/>
+      <w:r>
+        <w:rPr>
+          <w:strike/>
+        </w:rPr>
+        <w:t>shapefile</w:t>
+      </w:r>
+      <w:proofErr w:type="spellEnd"/>
+      <w:r>
+        <w:rPr>
+          <w:strike/>
+        </w:rPr>
+        <w:t xml:space="preserve"> from </w:t>
+      </w:r>
+      <w:proofErr w:type="spellStart"/>
+      <w:r>
+        <w:rPr>
+          <w:strike/>
+        </w:rPr>
+        <w:t>A</w:t>
+      </w:r>
+      <w:r>
+        <w:rPr>
+          <w:strike/>
+        </w:rPr>
+        <w:t>dressQuebec</w:t>
+      </w:r>
+      <w:proofErr w:type="spellEnd"/>
+      <w:r>
+        <w:rPr>
+          <w:strike/>
+        </w:rPr>
+        <w:t xml:space="preserve">, create a </w:t>
+      </w:r>
+      <w:proofErr w:type="spellStart"/>
+      <w:r>
+        <w:rPr>
+          <w:strike/>
+        </w:rPr>
+        <w:t>shapefile</w:t>
+      </w:r>
+      <w:proofErr w:type="spellEnd"/>
+      <w:r>
+        <w:rPr>
+          <w:strike/>
+        </w:rPr>
+        <w:t xml:space="preserve"> for the regions covered by the assessment roll </w:t>
+      </w:r>
+      <w:r>
+        <w:rPr>
+          <w:i/>
+          <w:strike/>
+        </w:rPr>
+        <w:t>(</w:t>
+      </w:r>
+      <w:proofErr w:type="spellStart"/>
+      <w:r>
+        <w:rPr>
+          <w:i/>
+          <w:strike/>
+        </w:rPr>
+        <w:t>AQ_LIM_MUNICIPALES.shp</w:t>
+      </w:r>
+      <w:proofErr w:type="spellEnd"/>
+      <w:r>
+        <w:rPr>
+          <w:i/>
+          <w:strike/>
+        </w:rPr>
+        <w:t>)</w:t>
+      </w:r>
+      <w:r>
+        <w:rPr>
+          <w:strike/>
+        </w:rPr>
+        <w:t>. This will have a municipality code to spatially match an MLS addres</w:t>
+      </w:r>
+      <w:r>
+        <w:rPr>
+          <w:strike/>
+        </w:rPr>
+        <w:t>s</w:t>
+      </w:r>
+      <w:r>
+        <w:rPr>
+          <w:strike/>
+        </w:rPr>
+        <w:t xml:space="preserve"> to the assessment roll.</w:t>
+      </w:r>
+    </w:p>
+    <w:p>
+      <w:pPr>
+        <w:pStyle w:val="ListParagraph"/>
+        <w:numPr>
+          <w:ilvl w:val="0"/>
+          <w:numId w:val="1"/>
+        </w:numPr>
+      </w:pPr>
+      <w:r>
+        <w:t xml:space="preserve">Geocode </w:t>
+      </w:r>
+      <w:r>
+        <w:t xml:space="preserve">MLS sales using Google API </w:t>
+      </w:r>
+      <w:r>
+        <w:rPr>
+          <w:i/>
+        </w:rPr>
+        <w:t>(</w:t>
+      </w:r>
+      <w:proofErr w:type="spellStart"/>
+      <w:r>
+        <w:rPr>
+          <w:i/>
+        </w:rPr>
+        <w:t>geocoded_xls.sqlite</w:t>
+      </w:r>
+      <w:proofErr w:type="spellEnd"/>
+      <w:r>
+        <w:rPr>
+          <w:i/>
+        </w:rPr>
+        <w:t>)</w:t>
+      </w:r>
+    </w:p>
+    <w:p>
+      <w:pPr>
+        <w:pStyle w:val="ListParagraph"/>
+        <w:numPr>
+          <w:ilvl w:val="1"/>
+          <w:numId w:val="1"/>
+        </w:numPr>
+      </w:pPr>
+      <w:r>
+        <w:t>Query: ‘</w:t>
+      </w:r>
+      <w:proofErr w:type="spellStart"/>
+      <w:r>
+        <w:t>start_address</w:t>
+      </w:r>
+      <w:proofErr w:type="spellEnd"/>
+      <w:r>
+        <w:t>’ + ‘</w:t>
+      </w:r>
+      <w:proofErr w:type="spellStart"/>
+      <w:r>
+        <w:t>street_name</w:t>
+      </w:r>
+      <w:proofErr w:type="spellEnd"/>
+      <w:r>
+        <w:t>’ + ‘, ’ + ‘</w:t>
+      </w:r>
+      <w:proofErr w:type="spellStart"/>
+      <w:r>
+        <w:t>mls_municipality</w:t>
+      </w:r>
+      <w:proofErr w:type="spellEnd"/>
+      <w:r>
+        <w:t>’*</w:t>
+      </w:r>
+    </w:p>
+    <w:p>
+      <w:pPr>
+        <w:pStyle w:val="ListParagraph"/>
+        <w:numPr>
+          <w:ilvl w:val="2"/>
+          <w:numId w:val="1"/>
+        </w:numPr>
+      </w:pPr>
+      <w:r>
+        <w:t>*this is different from the one used by the tax roll and does not match 1:1</w:t>
+      </w:r>
+    </w:p>
+    <w:p>
+      <w:pPr>
+        <w:pStyle w:val="ListParagraph"/>
+        <w:numPr>
+          <w:ilvl w:val="1"/>
+          <w:numId w:val="1"/>
+        </w:numPr>
+      </w:pPr>
+      <w:r>
+        <w:lastRenderedPageBreak/>
+        <w:t>Criteria (failed searches are saved in</w:t>
+      </w:r>
+      <w:r>
+        <w:rPr>
+          <w:i/>
+        </w:rPr>
+        <w:t xml:space="preserve"> </w:t>
+      </w:r>
+      <w:proofErr w:type="spellStart"/>
+      <w:r>
+        <w:rPr>
+          <w:i/>
+        </w:rPr>
+        <w:t>failed_lookup.sqlite</w:t>
+      </w:r>
+      <w:proofErr w:type="spellEnd"/>
+      <w:r>
+        <w:t>):</w:t>
+      </w:r>
+    </w:p>
+    <w:p>
+      <w:pPr>
+        <w:pStyle w:val="ListParagraph"/>
+        <w:numPr>
+          <w:ilvl w:val="2"/>
+          <w:numId w:val="1"/>
+        </w:numPr>
+      </w:pPr>
+      <w:r>
+        <w:t>Fails if result does not contain exact street number as search</w:t>
+      </w:r>
+    </w:p>
+    <w:p>
+      <w:pPr>
+        <w:pStyle w:val="ListParagraph"/>
+        <w:numPr>
+          <w:ilvl w:val="2"/>
+          <w:numId w:val="1"/>
+        </w:numPr>
+      </w:pPr>
+      <w:r>
+        <w:t>Fails if Google could not find address</w:t>
+      </w:r>
+    </w:p>
+    <w:p>
+      <w:pPr>
+        <w:pStyle w:val="ListParagraph"/>
+        <w:numPr>
+          <w:ilvl w:val="2"/>
+          <w:numId w:val="1"/>
+        </w:numPr>
+      </w:pPr>
+      <w:r>
+        <w:t>Fails if data for some reason could not be inserted into the geocoded results database</w:t>
+      </w:r>
+    </w:p>
+    <w:p>
+      <w:pPr>
+        <w:pStyle w:val="ListParagraph"/>
+        <w:numPr>
+          <w:ilvl w:val="0"/>
+          <w:numId w:val="1"/>
+        </w:numPr>
+      </w:pPr>
+      <w:r>
+        <w:t xml:space="preserve">Find only the MLS sales that fall within the geographic region covered by the assessment roll data </w:t>
+      </w:r>
+      <w:r>
+        <w:rPr>
+          <w:i/>
+        </w:rPr>
+        <w:t>(</w:t>
+      </w:r>
+      <w:proofErr w:type="spellStart"/>
+      <w:r>
+        <w:rPr>
+          <w:i/>
+        </w:rPr>
+        <w:t>sales_within_roll_regions.shp</w:t>
+      </w:r>
+      <w:proofErr w:type="spellEnd"/>
+      <w:r>
+        <w:rPr>
+          <w:i/>
+        </w:rPr>
+        <w:t>)</w:t>
+      </w:r>
+      <w:r>
+        <w:rPr>
+          <w:i/>
+        </w:rPr>
+        <w:t xml:space="preserve"> </w:t>
       </w:r>
       <w:bookmarkStart w:id="0" w:name="_GoBack"/>
       <w:bookmarkEnd w:id="0"/>
@@ -371,7 +926,7 @@
         <w:rPr>
           <w:i/>
         </w:rPr>
-        <w:t>s.shp)</w:t>
+        <w:t>&lt;- this should be trimmed to remove regions on base map not covered by assessment roll data for cleaner workflow (would be 12,666 addresses); illegitimate entries still currently removed during failed matching SQL query</w:t>
       </w:r>
     </w:p>
     <w:p>
@@ -383,8 +938,103 @@
         </w:numPr>
       </w:pPr>
       <w:r>
-        <w:t>Using Python script, determine what the majority of the sample points in each base map region agrees upon as the ‘municipal_code’ attribute</w:t>
-      </w:r>
+        <w:t xml:space="preserve">Spatial join of assessment roll municipal code from base map </w:t>
+      </w:r>
+      <w:r>
+        <w:rPr>
+          <w:i/>
+        </w:rPr>
+        <w:t>(</w:t>
+      </w:r>
+      <w:proofErr w:type="spellStart"/>
+      <w:r>
+        <w:rPr>
+          <w:i/>
+        </w:rPr>
+        <w:t>sales_with_muni_code.shp</w:t>
+      </w:r>
+      <w:proofErr w:type="spellEnd"/>
+      <w:r>
+        <w:rPr>
+          <w:i/>
+        </w:rPr>
+        <w:t xml:space="preserve"> -&gt; .</w:t>
+      </w:r>
+      <w:proofErr w:type="spellStart"/>
+      <w:r>
+        <w:rPr>
+          <w:i/>
+        </w:rPr>
+        <w:t>sqlite</w:t>
+      </w:r>
+      <w:proofErr w:type="spellEnd"/>
+      <w:r>
+        <w:rPr>
+          <w:i/>
+        </w:rPr>
+        <w:t xml:space="preserve"> using QGIS</w:t>
+      </w:r>
+      <w:r>
+        <w:rPr>
+          <w:i/>
+        </w:rPr>
+        <w:t xml:space="preserve"> (to preserve Unicode)</w:t>
+      </w:r>
+      <w:r>
+        <w:rPr>
+          <w:i/>
+        </w:rPr>
+        <w:t xml:space="preserve"> -&gt;</w:t>
+      </w:r>
+      <w:r>
+        <w:rPr>
+          <w:i/>
+        </w:rPr>
+        <w:t xml:space="preserve"> .</w:t>
+      </w:r>
+      <w:proofErr w:type="spellStart"/>
+      <w:r>
+        <w:rPr>
+          <w:i/>
+        </w:rPr>
+        <w:t>csv</w:t>
+      </w:r>
+      <w:proofErr w:type="spellEnd"/>
+      <w:r>
+        <w:rPr>
+          <w:i/>
+        </w:rPr>
+        <w:t xml:space="preserve"> )</w:t>
+      </w:r>
+    </w:p>
+    <w:p>
+      <w:pPr>
+        <w:pStyle w:val="ListParagraph"/>
+        <w:numPr>
+          <w:ilvl w:val="0"/>
+          <w:numId w:val="1"/>
+        </w:numPr>
+      </w:pPr>
+      <w:r>
+        <w:t xml:space="preserve">Match </w:t>
+      </w:r>
+      <w:r>
+        <w:rPr>
+          <w:i/>
+        </w:rPr>
+        <w:t>sales_with_muni_code.xls</w:t>
+      </w:r>
+      <w:r>
+        <w:t xml:space="preserve"> to </w:t>
+      </w:r>
+      <w:proofErr w:type="spellStart"/>
+      <w:r>
+        <w:rPr>
+          <w:i/>
+        </w:rPr>
+        <w:t>roll_shapefile.sqlite</w:t>
+      </w:r>
+      <w:proofErr w:type="spellEnd"/>
       <w:r>
         <w:t xml:space="preserve"> </w:t>
       </w:r>
@@ -392,7 +1042,56 @@
         <w:rPr>
           <w:i/>
         </w:rPr>
-        <w:t>(sample_name_majority.py)</w:t>
+        <w:t>(</w:t>
+      </w:r>
+      <w:r>
+        <w:rPr>
+          <w:i/>
+        </w:rPr>
+        <w:t xml:space="preserve">match_mls.py -&gt; </w:t>
+      </w:r>
+      <w:proofErr w:type="spellStart"/>
+      <w:r>
+        <w:rPr>
+          <w:i/>
+        </w:rPr>
+        <w:t>matched_mls_assessments.sqlite</w:t>
+      </w:r>
+      <w:proofErr w:type="spellEnd"/>
+      <w:r>
+        <w:rPr>
+          <w:i/>
+        </w:rPr>
+        <w:t>)</w:t>
+      </w:r>
+    </w:p>
+    <w:p>
+      <w:pPr>
+        <w:pStyle w:val="ListParagraph"/>
+        <w:numPr>
+          <w:ilvl w:val="1"/>
+          <w:numId w:val="1"/>
+        </w:numPr>
+      </w:pPr>
+      <w:r>
+        <w:t xml:space="preserve">Create lookup tables for French articles and generic </w:t>
+      </w:r>
+      <w:proofErr w:type="spellStart"/>
+      <w:r>
+        <w:t>odonyms</w:t>
+      </w:r>
+      <w:proofErr w:type="spellEnd"/>
+      <w:r>
+        <w:t xml:space="preserve"> used by assessment roll database</w:t>
+      </w:r>
+      <w:r>
+        <w:t xml:space="preserve"> </w:t>
+      </w:r>
+      <w:r>
+        <w:rPr>
+          <w:i/>
+        </w:rPr>
+        <w:t>(LookupTables.py)</w:t>
       </w:r>
     </w:p>
     <w:p>
@@ -404,81 +1103,219 @@
         </w:numPr>
       </w:pPr>
       <w:r>
-        <w:t xml:space="preserve">Add this code to the base map layer as an attribute (‘CODE_INT’) </w:t>
-      </w:r>
-      <w:r>
-        <w:rPr>
-          <w:i/>
-        </w:rPr>
-        <w:t>(assessment_roll_regions_correlated.shp)</w:t>
-      </w:r>
-    </w:p>
-    <w:p>
-      <w:pPr>
-        <w:pStyle w:val="ListParagraph"/>
-        <w:ind w:left="1440"/>
-        <w:rPr>
-          <w:strike/>
-        </w:rPr>
-      </w:pPr>
-      <w:r>
-        <w:t>Old approach</w:t>
-      </w:r>
-      <w:r>
-        <w:t xml:space="preserve"> (only loosely correlated)</w:t>
-      </w:r>
+        <w:t>Strip</w:t>
+      </w:r>
+      <w:r>
+        <w:t xml:space="preserve"> any of these found in the MLS street name for the SQL query </w:t>
+      </w:r>
+    </w:p>
+    <w:p>
+      <w:pPr>
+        <w:pStyle w:val="ListParagraph"/>
+        <w:numPr>
+          <w:ilvl w:val="2"/>
+          <w:numId w:val="1"/>
+        </w:numPr>
+      </w:pPr>
+      <w:r>
+        <w:t>For example:</w:t>
+      </w:r>
+    </w:p>
+    <w:p>
+      <w:pPr>
+        <w:pStyle w:val="ListParagraph"/>
+        <w:numPr>
+          <w:ilvl w:val="3"/>
+          <w:numId w:val="1"/>
+        </w:numPr>
+      </w:pPr>
+      <w:r>
+        <w:t xml:space="preserve"> MLS input data: “</w:t>
+      </w:r>
+      <w:r>
+        <w:t>Ave</w:t>
+      </w:r>
+      <w:r>
+        <w:t>.</w:t>
+      </w:r>
+      <w:r>
+        <w:t xml:space="preserve"> de </w:t>
+      </w:r>
+      <w:proofErr w:type="spellStart"/>
+      <w:r>
+        <w:t>l'Hôtel</w:t>
+      </w:r>
+      <w:proofErr w:type="spellEnd"/>
+      <w:r>
+        <w:t xml:space="preserve"> de Ville</w:t>
+      </w:r>
+      <w:r>
+        <w:t>”</w:t>
+      </w:r>
+    </w:p>
+    <w:p>
+      <w:pPr>
+        <w:pStyle w:val="ListParagraph"/>
+        <w:numPr>
+          <w:ilvl w:val="3"/>
+          <w:numId w:val="1"/>
+        </w:numPr>
+      </w:pPr>
+      <w:r>
+        <w:t>Parsing script: “Ave” -&gt; 08; “de l’” -&gt; J; “</w:t>
+      </w:r>
+      <w:r>
+        <w:t>H</w:t>
+      </w:r>
+      <w:r>
+        <w:t>o</w:t>
+      </w:r>
+      <w:r>
+        <w:t>tel de Ville</w:t>
+      </w:r>
+      <w:r>
+        <w:t>”</w:t>
+      </w:r>
+    </w:p>
+    <w:p>
+      <w:pPr>
+        <w:pStyle w:val="ListParagraph"/>
+        <w:numPr>
+          <w:ilvl w:val="3"/>
+          <w:numId w:val="1"/>
+        </w:numPr>
+      </w:pPr>
+      <w:r>
+        <w:t>SQL query: “</w:t>
+      </w:r>
+      <w:r>
+        <w:t>H</w:t>
+      </w:r>
+      <w:r>
+        <w:t>otel de Ville”</w:t>
+      </w:r>
+      <w:r>
+        <w:t xml:space="preserve"> -&gt; ‘</w:t>
+      </w:r>
+      <w:proofErr w:type="spellStart"/>
+      <w:r>
+        <w:t>street_name</w:t>
+      </w:r>
+      <w:proofErr w:type="spellEnd"/>
+      <w:r>
+        <w:t>’</w:t>
+      </w:r>
+    </w:p>
+    <w:p>
+      <w:pPr>
+        <w:pStyle w:val="ListParagraph"/>
+        <w:numPr>
+          <w:ilvl w:val="1"/>
+          <w:numId w:val="1"/>
+        </w:numPr>
+      </w:pPr>
+      <w:r>
+        <w:t>Criteria:</w:t>
+      </w:r>
+    </w:p>
+    <w:p>
+      <w:pPr>
+        <w:pStyle w:val="ListParagraph"/>
+        <w:numPr>
+          <w:ilvl w:val="2"/>
+          <w:numId w:val="1"/>
+        </w:numPr>
+      </w:pPr>
+      <w:r>
+        <w:t>Start address</w:t>
+      </w:r>
+    </w:p>
+    <w:p>
+      <w:pPr>
+        <w:pStyle w:val="ListParagraph"/>
+        <w:numPr>
+          <w:ilvl w:val="2"/>
+          <w:numId w:val="1"/>
+        </w:numPr>
+      </w:pPr>
+      <w:r>
+        <w:t>Street name</w:t>
+      </w:r>
+    </w:p>
+    <w:p>
+      <w:pPr>
+        <w:pStyle w:val="ListParagraph"/>
+        <w:numPr>
+          <w:ilvl w:val="2"/>
+          <w:numId w:val="1"/>
+        </w:numPr>
+      </w:pPr>
+      <w:r>
+        <w:t>Municipal code</w:t>
+      </w:r>
+    </w:p>
+    <w:p>
+      <w:pPr>
+        <w:pStyle w:val="ListParagraph"/>
+        <w:numPr>
+          <w:ilvl w:val="2"/>
+          <w:numId w:val="1"/>
+        </w:numPr>
+      </w:pPr>
+      <w:r>
+        <w:t>Apartment/suite no. if available</w:t>
+      </w:r>
+    </w:p>
+    <w:p>
+      <w:pPr>
+        <w:pStyle w:val="ListParagraph"/>
+        <w:numPr>
+          <w:ilvl w:val="1"/>
+          <w:numId w:val="1"/>
+        </w:numPr>
+      </w:pPr>
+      <w:r>
+        <w:t>Tables:</w:t>
+      </w:r>
+    </w:p>
+    <w:p>
+      <w:pPr>
+        <w:pStyle w:val="ListParagraph"/>
+        <w:numPr>
+          <w:ilvl w:val="2"/>
+          <w:numId w:val="1"/>
+        </w:numPr>
+      </w:pPr>
+      <w:proofErr w:type="spellStart"/>
+      <w:r>
+        <w:t>All_data</w:t>
+      </w:r>
+      <w:proofErr w:type="spellEnd"/>
       <w:r>
         <w:t xml:space="preserve">: </w:t>
       </w:r>
       <w:r>
-        <w:rPr>
-          <w:strike/>
-        </w:rPr>
-        <w:t xml:space="preserve">Using </w:t>
-      </w:r>
-      <w:r>
-        <w:rPr>
-          <w:strike/>
-        </w:rPr>
-        <w:t>municipalities shapefile from A</w:t>
-      </w:r>
-      <w:r>
-        <w:rPr>
-          <w:strike/>
-        </w:rPr>
-        <w:t xml:space="preserve">dressQuebec, create a shapefile for the regions covered by the assessment roll </w:t>
-      </w:r>
-      <w:r>
-        <w:rPr>
-          <w:i/>
-          <w:strike/>
-        </w:rPr>
-        <w:t>(</w:t>
-      </w:r>
-      <w:r>
-        <w:rPr>
-          <w:i/>
-          <w:strike/>
-        </w:rPr>
-        <w:t>AQ_LIM_MUNICIPALES.shp)</w:t>
-      </w:r>
-      <w:r>
-        <w:rPr>
-          <w:strike/>
-        </w:rPr>
-        <w:t>. This will have a municipality code to spatially match an MLS addres</w:t>
-      </w:r>
-      <w:r>
-        <w:rPr>
-          <w:strike/>
-        </w:rPr>
-        <w:t>s</w:t>
-      </w:r>
-      <w:r>
-        <w:rPr>
-          <w:strike/>
-        </w:rPr>
-        <w:t xml:space="preserve"> to the assessment roll.</w:t>
+        <w:t xml:space="preserve">contains </w:t>
+      </w:r>
+      <w:r>
+        <w:t>all suitable geocoded MLS sales</w:t>
+      </w:r>
+    </w:p>
+    <w:p>
+      <w:pPr>
+        <w:pStyle w:val="ListParagraph"/>
+        <w:numPr>
+          <w:ilvl w:val="2"/>
+          <w:numId w:val="1"/>
+        </w:numPr>
+      </w:pPr>
+      <w:proofErr w:type="spellStart"/>
+      <w:r>
+        <w:t>Matched_sales</w:t>
+      </w:r>
+      <w:proofErr w:type="spellEnd"/>
+      <w:r>
+        <w:t>: Only MLS sales that were successfully matched to assessment roll database</w:t>
       </w:r>
     </w:p>
     <w:p>
@@ -490,459 +1327,21 @@
         </w:numPr>
       </w:pPr>
       <w:r>
-        <w:t xml:space="preserve">Geocode </w:t>
-      </w:r>
-      <w:r>
-        <w:t xml:space="preserve">MLS sales using Google API </w:t>
-      </w:r>
-      <w:r>
-        <w:rPr>
-          <w:i/>
-        </w:rPr>
-        <w:t>(geocoded_xls.sqlite)</w:t>
-      </w:r>
-    </w:p>
-    <w:p>
-      <w:pPr>
-        <w:pStyle w:val="ListParagraph"/>
-        <w:numPr>
-          <w:ilvl w:val="1"/>
-          <w:numId w:val="1"/>
-        </w:numPr>
-      </w:pPr>
-      <w:r>
-        <w:t>Query: ‘start_address’ + ‘street_name’ + ‘, ’ + ‘mls_municipality’*</w:t>
-      </w:r>
-    </w:p>
-    <w:p>
-      <w:pPr>
-        <w:pStyle w:val="ListParagraph"/>
-        <w:numPr>
-          <w:ilvl w:val="2"/>
-          <w:numId w:val="1"/>
-        </w:numPr>
-      </w:pPr>
-      <w:r>
-        <w:lastRenderedPageBreak/>
-        <w:t>*this is different from the one used by the tax roll and does not match 1:1</w:t>
-      </w:r>
-    </w:p>
-    <w:p>
-      <w:pPr>
-        <w:pStyle w:val="ListParagraph"/>
-        <w:numPr>
-          <w:ilvl w:val="1"/>
-          <w:numId w:val="1"/>
-        </w:numPr>
-      </w:pPr>
-      <w:r>
-        <w:t>Criteria (failed searches are saved in</w:t>
-      </w:r>
-      <w:r>
-        <w:rPr>
-          <w:i/>
-        </w:rPr>
-        <w:t xml:space="preserve"> failed_lookup.sqlite</w:t>
-      </w:r>
-      <w:r>
-        <w:t>):</w:t>
-      </w:r>
-    </w:p>
-    <w:p>
-      <w:pPr>
-        <w:pStyle w:val="ListParagraph"/>
-        <w:numPr>
-          <w:ilvl w:val="2"/>
-          <w:numId w:val="1"/>
-        </w:numPr>
-      </w:pPr>
-      <w:r>
-        <w:t>Fails if result does not contain exact street number as search</w:t>
-      </w:r>
-    </w:p>
-    <w:p>
-      <w:pPr>
-        <w:pStyle w:val="ListParagraph"/>
-        <w:numPr>
-          <w:ilvl w:val="2"/>
-          <w:numId w:val="1"/>
-        </w:numPr>
-      </w:pPr>
-      <w:r>
-        <w:t>Fails if Google could not find address</w:t>
-      </w:r>
-    </w:p>
-    <w:p>
-      <w:pPr>
-        <w:pStyle w:val="ListParagraph"/>
-        <w:numPr>
-          <w:ilvl w:val="2"/>
-          <w:numId w:val="1"/>
-        </w:numPr>
-      </w:pPr>
-      <w:r>
-        <w:t>Fails if data for some reason could not be inserted into the geocoded results database</w:t>
-      </w:r>
-    </w:p>
-    <w:p>
-      <w:pPr>
-        <w:pStyle w:val="ListParagraph"/>
-        <w:numPr>
-          <w:ilvl w:val="0"/>
-          <w:numId w:val="1"/>
-        </w:numPr>
-      </w:pPr>
-      <w:r>
-        <w:t xml:space="preserve">Find only the MLS sales that fall within the geographic region covered by the assessment roll data </w:t>
-      </w:r>
-      <w:r>
-        <w:rPr>
-          <w:i/>
-        </w:rPr>
-        <w:t>(sales_within_roll_regions.shp)</w:t>
-      </w:r>
-      <w:r>
-        <w:rPr>
-          <w:i/>
-        </w:rPr>
-        <w:t xml:space="preserve"> [13,236</w:t>
-      </w:r>
-      <w:r>
-        <w:rPr>
-          <w:i/>
-        </w:rPr>
-        <w:t xml:space="preserve"> addresses]  &lt;- this should be trimmed to remove regions on base map not covered by assessment roll data for cleaner workflow (would be 12,666 addresses); illegitimate entries still currently removed during failed matching SQL query</w:t>
-      </w:r>
-    </w:p>
-    <w:p>
-      <w:pPr>
-        <w:pStyle w:val="ListParagraph"/>
-        <w:numPr>
-          <w:ilvl w:val="1"/>
-          <w:numId w:val="1"/>
-        </w:numPr>
-      </w:pPr>
-      <w:r>
-        <w:t xml:space="preserve">Spatial join of assessment roll municipal code from base map </w:t>
-      </w:r>
-      <w:r>
-        <w:rPr>
-          <w:i/>
-        </w:rPr>
-        <w:t>(sales_with_muni_code.shp -&gt; .</w:t>
-      </w:r>
-      <w:r>
-        <w:rPr>
-          <w:i/>
-        </w:rPr>
-        <w:t>sqlite</w:t>
-      </w:r>
-      <w:r>
-        <w:rPr>
-          <w:i/>
-        </w:rPr>
-        <w:t xml:space="preserve"> using QGIS</w:t>
-      </w:r>
-      <w:r>
-        <w:rPr>
-          <w:i/>
-        </w:rPr>
-        <w:t xml:space="preserve"> (to preserve Unicode)</w:t>
-      </w:r>
-      <w:r>
-        <w:rPr>
-          <w:i/>
-        </w:rPr>
-        <w:t xml:space="preserve"> -&gt;</w:t>
-      </w:r>
-      <w:r>
-        <w:rPr>
-          <w:i/>
-        </w:rPr>
-        <w:t xml:space="preserve"> .csv -&gt;</w:t>
-      </w:r>
-      <w:r>
-        <w:rPr>
-          <w:i/>
-        </w:rPr>
-        <w:t xml:space="preserve"> .xls using Excel )</w:t>
-      </w:r>
-    </w:p>
-    <w:p>
-      <w:pPr>
-        <w:pStyle w:val="ListParagraph"/>
-        <w:numPr>
-          <w:ilvl w:val="0"/>
-          <w:numId w:val="1"/>
-        </w:numPr>
-      </w:pPr>
-      <w:r>
-        <w:t xml:space="preserve">Match </w:t>
-      </w:r>
-      <w:r>
-        <w:rPr>
-          <w:i/>
-        </w:rPr>
-        <w:t>sales_with_muni_code.xls</w:t>
-      </w:r>
-      <w:r>
-        <w:t xml:space="preserve"> to </w:t>
-      </w:r>
-      <w:r>
-        <w:rPr>
-          <w:i/>
-        </w:rPr>
-        <w:t>roll_shapefile.sqlite</w:t>
-      </w:r>
-      <w:r>
-        <w:t xml:space="preserve"> </w:t>
-      </w:r>
-      <w:r>
-        <w:rPr>
-          <w:i/>
-        </w:rPr>
-        <w:t>(</w:t>
-      </w:r>
-      <w:r>
-        <w:rPr>
-          <w:i/>
-        </w:rPr>
-        <w:t xml:space="preserve">match_mls.py -&gt; </w:t>
-      </w:r>
-      <w:r>
-        <w:rPr>
-          <w:i/>
-        </w:rPr>
-        <w:t>matched_mls_assessments.sqlite)</w:t>
-      </w:r>
-    </w:p>
-    <w:p>
-      <w:pPr>
-        <w:pStyle w:val="ListParagraph"/>
-        <w:numPr>
-          <w:ilvl w:val="1"/>
-          <w:numId w:val="1"/>
-        </w:numPr>
-      </w:pPr>
-      <w:r>
-        <w:t>Create lookup tables for French articles and generic odonyms used by assessment roll database</w:t>
-      </w:r>
-      <w:r>
-        <w:t xml:space="preserve"> </w:t>
-      </w:r>
-      <w:r>
-        <w:rPr>
-          <w:i/>
-        </w:rPr>
-        <w:t>(LookupTables.py)</w:t>
-      </w:r>
-    </w:p>
-    <w:p>
-      <w:pPr>
-        <w:pStyle w:val="ListParagraph"/>
-        <w:numPr>
-          <w:ilvl w:val="2"/>
-          <w:numId w:val="1"/>
-        </w:numPr>
-      </w:pPr>
-      <w:r>
-        <w:t>Strip</w:t>
-      </w:r>
-      <w:r>
-        <w:t xml:space="preserve"> any of these found in the MLS street name for the SQL query </w:t>
-      </w:r>
-    </w:p>
-    <w:p>
-      <w:pPr>
-        <w:pStyle w:val="ListParagraph"/>
-        <w:numPr>
-          <w:ilvl w:val="2"/>
-          <w:numId w:val="1"/>
-        </w:numPr>
-      </w:pPr>
-      <w:r>
-        <w:t>For example:</w:t>
-      </w:r>
-    </w:p>
-    <w:p>
-      <w:pPr>
-        <w:pStyle w:val="ListParagraph"/>
-        <w:numPr>
-          <w:ilvl w:val="3"/>
-          <w:numId w:val="1"/>
-        </w:numPr>
-      </w:pPr>
-      <w:r>
-        <w:t xml:space="preserve"> MLS input data: “</w:t>
-      </w:r>
-      <w:r>
-        <w:t>Ave</w:t>
-      </w:r>
-      <w:r>
-        <w:t>.</w:t>
-      </w:r>
-      <w:r>
-        <w:t xml:space="preserve"> de l'Hôtel de Ville</w:t>
-      </w:r>
-      <w:r>
-        <w:t>”</w:t>
-      </w:r>
-    </w:p>
-    <w:p>
-      <w:pPr>
-        <w:pStyle w:val="ListParagraph"/>
-        <w:numPr>
-          <w:ilvl w:val="3"/>
-          <w:numId w:val="1"/>
-        </w:numPr>
-      </w:pPr>
-      <w:r>
-        <w:t>Parsing script: “Ave” -&gt; 08; “de l’” -&gt; J; “</w:t>
-      </w:r>
-      <w:r>
-        <w:t>H</w:t>
-      </w:r>
-      <w:r>
-        <w:t>o</w:t>
-      </w:r>
-      <w:r>
-        <w:t>tel de Ville</w:t>
-      </w:r>
-      <w:r>
-        <w:t>”</w:t>
-      </w:r>
-    </w:p>
-    <w:p>
-      <w:pPr>
-        <w:pStyle w:val="ListParagraph"/>
-        <w:numPr>
-          <w:ilvl w:val="3"/>
-          <w:numId w:val="1"/>
-        </w:numPr>
-      </w:pPr>
-      <w:r>
-        <w:t>SQL query: “</w:t>
-      </w:r>
-      <w:r>
-        <w:t>H</w:t>
-      </w:r>
-      <w:r>
-        <w:t>otel de Ville”</w:t>
-      </w:r>
-      <w:r>
-        <w:t xml:space="preserve"> -&gt; ‘street_name’</w:t>
-      </w:r>
-    </w:p>
-    <w:p>
-      <w:pPr>
-        <w:pStyle w:val="ListParagraph"/>
-        <w:numPr>
-          <w:ilvl w:val="1"/>
-          <w:numId w:val="1"/>
-        </w:numPr>
-      </w:pPr>
-      <w:r>
-        <w:t>Criteria:</w:t>
-      </w:r>
-    </w:p>
-    <w:p>
-      <w:pPr>
-        <w:pStyle w:val="ListParagraph"/>
-        <w:numPr>
-          <w:ilvl w:val="2"/>
-          <w:numId w:val="1"/>
-        </w:numPr>
-      </w:pPr>
-      <w:r>
-        <w:t>Start address</w:t>
-      </w:r>
-    </w:p>
-    <w:p>
-      <w:pPr>
-        <w:pStyle w:val="ListParagraph"/>
-        <w:numPr>
-          <w:ilvl w:val="2"/>
-          <w:numId w:val="1"/>
-        </w:numPr>
-      </w:pPr>
-      <w:r>
-        <w:t>Street name</w:t>
-      </w:r>
-    </w:p>
-    <w:p>
-      <w:pPr>
-        <w:pStyle w:val="ListParagraph"/>
-        <w:numPr>
-          <w:ilvl w:val="2"/>
-          <w:numId w:val="1"/>
-        </w:numPr>
-      </w:pPr>
-      <w:r>
-        <w:t>Municipal code</w:t>
-      </w:r>
-    </w:p>
-    <w:p>
-      <w:pPr>
-        <w:pStyle w:val="ListParagraph"/>
-        <w:numPr>
-          <w:ilvl w:val="2"/>
-          <w:numId w:val="1"/>
-        </w:numPr>
-      </w:pPr>
-      <w:r>
-        <w:t>Apartment/suite no. if available</w:t>
-      </w:r>
-    </w:p>
-    <w:p>
-      <w:pPr>
-        <w:pStyle w:val="ListParagraph"/>
-        <w:numPr>
-          <w:ilvl w:val="1"/>
-          <w:numId w:val="1"/>
-        </w:numPr>
-      </w:pPr>
-      <w:r>
-        <w:t>Tables:</w:t>
-      </w:r>
-    </w:p>
-    <w:p>
-      <w:pPr>
-        <w:pStyle w:val="ListParagraph"/>
-        <w:numPr>
-          <w:ilvl w:val="2"/>
-          <w:numId w:val="1"/>
-        </w:numPr>
-      </w:pPr>
-      <w:r>
-        <w:t xml:space="preserve">All_data: </w:t>
-      </w:r>
-      <w:r>
-        <w:t>contains all suitable geocoded MLS sales [12666 entries]</w:t>
-      </w:r>
-    </w:p>
-    <w:p>
-      <w:pPr>
-        <w:pStyle w:val="ListParagraph"/>
-        <w:numPr>
-          <w:ilvl w:val="2"/>
-          <w:numId w:val="1"/>
-        </w:numPr>
-      </w:pPr>
-      <w:r>
-        <w:t>Matched_sales: Only MLS sales that were successfully matched to assessment roll database [7885 entries]</w:t>
-      </w:r>
-    </w:p>
-    <w:p>
-      <w:pPr>
-        <w:pStyle w:val="ListParagraph"/>
-        <w:numPr>
-          <w:ilvl w:val="0"/>
-          <w:numId w:val="1"/>
-        </w:numPr>
-      </w:pPr>
-      <w:r>
-        <w:t>Export ‘matched_sales’ table to .csv</w:t>
-      </w:r>
+        <w:t>Export ‘</w:t>
+      </w:r>
+      <w:proofErr w:type="spellStart"/>
+      <w:r>
+        <w:t>matched_sales</w:t>
+      </w:r>
+      <w:proofErr w:type="spellEnd"/>
+      <w:r>
+        <w:t>’ table to .</w:t>
+      </w:r>
+      <w:proofErr w:type="spellStart"/>
+      <w:r>
+        <w:t>csv</w:t>
+      </w:r>
+      <w:proofErr w:type="spellEnd"/>
     </w:p>
     <w:sectPr>
       <w:pgSz w:w="12240" w:h="15840"/>
@@ -955,7 +1354,7 @@
 </file>
 
 <file path=word/numbering.xml><?xml version="1.0" encoding="utf-8"?>
-<w:numbering xmlns:wpc="http://schemas.microsoft.com/office/word/2010/wordprocessingCanvas" xmlns:mo="http://schemas.microsoft.com/office/mac/office/2008/main" xmlns:mc="http://schemas.openxmlformats.org/markup-compatibility/2006" xmlns:mv="urn:schemas-microsoft-com:mac:vml" xmlns:o="urn:schemas-microsoft-com:office:office" xmlns:r="http://schemas.openxmlformats.org/officeDocument/2006/relationships" xmlns:m="http://schemas.openxmlformats.org/officeDocument/2006/math" xmlns:v="urn:schemas-microsoft-com:vml" xmlns:wp14="http://schemas.microsoft.com/office/word/2010/wordprocessingDrawing" xmlns:wp="http://schemas.openxmlformats.org/drawingml/2006/wordprocessingDrawing" xmlns:w10="urn:schemas-microsoft-com:office:word" xmlns:w="http://schemas.openxmlformats.org/wordprocessingml/2006/main" xmlns:w14="http://schemas.microsoft.com/office/word/2010/wordml" xmlns:wpg="http://schemas.microsoft.com/office/word/2010/wordprocessingGroup" xmlns:wpi="http://schemas.microsoft.com/office/word/2010/wordprocessingInk" xmlns:wne="http://schemas.microsoft.com/office/word/2006/wordml" xmlns:wps="http://schemas.microsoft.com/office/word/2010/wordprocessingShape" mc:Ignorable="w14 wp14">
+<w:numbering xmlns:wpc="http://schemas.microsoft.com/office/word/2010/wordprocessingCanvas" xmlns:mc="http://schemas.openxmlformats.org/markup-compatibility/2006" xmlns:o="urn:schemas-microsoft-com:office:office" xmlns:r="http://schemas.openxmlformats.org/officeDocument/2006/relationships" xmlns:m="http://schemas.openxmlformats.org/officeDocument/2006/math" xmlns:v="urn:schemas-microsoft-com:vml" xmlns:wp14="http://schemas.microsoft.com/office/word/2010/wordprocessingDrawing" xmlns:wp="http://schemas.openxmlformats.org/drawingml/2006/wordprocessingDrawing" xmlns:w10="urn:schemas-microsoft-com:office:word" xmlns:w="http://schemas.openxmlformats.org/wordprocessingml/2006/main" xmlns:w14="http://schemas.microsoft.com/office/word/2010/wordml" xmlns:wpg="http://schemas.microsoft.com/office/word/2010/wordprocessingGroup" xmlns:wpi="http://schemas.microsoft.com/office/word/2010/wordprocessingInk" xmlns:wne="http://schemas.microsoft.com/office/word/2006/wordml" xmlns:wps="http://schemas.microsoft.com/office/word/2010/wordprocessingShape" mc:Ignorable="w14 wp14">
   <w:abstractNum w:abstractNumId="0">
     <w:nsid w:val="0CD21711"/>
     <w:multiLevelType w:val="hybridMultilevel"/>
@@ -1065,7 +1464,7 @@
       </w:pPr>
     </w:pPrDefault>
   </w:docDefaults>
-  <w:latentStyles w:defLockedState="0" w:defUIPriority="99" w:defSemiHidden="1" w:defUnhideWhenUsed="1" w:defQFormat="0" w:count="276">
+  <w:latentStyles w:defLockedState="0" w:defUIPriority="99" w:defSemiHidden="1" w:defUnhideWhenUsed="1" w:defQFormat="0" w:count="267">
     <w:lsdException w:name="Normal" w:semiHidden="0" w:uiPriority="0" w:unhideWhenUsed="0" w:qFormat="1"/>
     <w:lsdException w:name="heading 1" w:semiHidden="0" w:uiPriority="9" w:unhideWhenUsed="0" w:qFormat="1"/>
     <w:lsdException w:name="heading 2" w:uiPriority="9" w:qFormat="1"/>
@@ -1262,7 +1661,7 @@
 </file>
 
 <file path=word/stylesWithEffects.xml><?xml version="1.0" encoding="utf-8"?>
-<w:styles xmlns:wpc="http://schemas.microsoft.com/office/word/2010/wordprocessingCanvas" xmlns:mo="http://schemas.microsoft.com/office/mac/office/2008/main" xmlns:mc="http://schemas.openxmlformats.org/markup-compatibility/2006" xmlns:mv="urn:schemas-microsoft-com:mac:vml" xmlns:o="urn:schemas-microsoft-com:office:office" xmlns:r="http://schemas.openxmlformats.org/officeDocument/2006/relationships" xmlns:m="http://schemas.openxmlformats.org/officeDocument/2006/math" xmlns:v="urn:schemas-microsoft-com:vml" xmlns:wp14="http://schemas.microsoft.com/office/word/2010/wordprocessingDrawing" xmlns:wp="http://schemas.openxmlformats.org/drawingml/2006/wordprocessingDrawing" xmlns:w10="urn:schemas-microsoft-com:office:word" xmlns:w="http://schemas.openxmlformats.org/wordprocessingml/2006/main" xmlns:w14="http://schemas.microsoft.com/office/word/2010/wordml" xmlns:wpg="http://schemas.microsoft.com/office/word/2010/wordprocessingGroup" xmlns:wpi="http://schemas.microsoft.com/office/word/2010/wordprocessingInk" xmlns:wne="http://schemas.microsoft.com/office/word/2006/wordml" xmlns:wps="http://schemas.microsoft.com/office/word/2010/wordprocessingShape" mc:Ignorable="w14 wp14">
+<w:styles xmlns:wpc="http://schemas.microsoft.com/office/word/2010/wordprocessingCanvas" xmlns:mc="http://schemas.openxmlformats.org/markup-compatibility/2006" xmlns:o="urn:schemas-microsoft-com:office:office" xmlns:r="http://schemas.openxmlformats.org/officeDocument/2006/relationships" xmlns:m="http://schemas.openxmlformats.org/officeDocument/2006/math" xmlns:v="urn:schemas-microsoft-com:vml" xmlns:wp14="http://schemas.microsoft.com/office/word/2010/wordprocessingDrawing" xmlns:wp="http://schemas.openxmlformats.org/drawingml/2006/wordprocessingDrawing" xmlns:w10="urn:schemas-microsoft-com:office:word" xmlns:w="http://schemas.openxmlformats.org/wordprocessingml/2006/main" xmlns:w14="http://schemas.microsoft.com/office/word/2010/wordml" xmlns:wpg="http://schemas.microsoft.com/office/word/2010/wordprocessingGroup" xmlns:wpi="http://schemas.microsoft.com/office/word/2010/wordprocessingInk" xmlns:wne="http://schemas.microsoft.com/office/word/2006/wordml" xmlns:wps="http://schemas.microsoft.com/office/word/2010/wordprocessingShape" mc:Ignorable="w14 wp14">
   <w:docDefaults>
     <w:rPrDefault>
       <w:rPr>
@@ -1278,7 +1677,7 @@
       </w:pPr>
     </w:pPrDefault>
   </w:docDefaults>
-  <w:latentStyles w:defLockedState="0" w:defUIPriority="99" w:defSemiHidden="1" w:defUnhideWhenUsed="1" w:defQFormat="0" w:count="276">
+  <w:latentStyles w:defLockedState="0" w:defUIPriority="99" w:defSemiHidden="1" w:defUnhideWhenUsed="1" w:defQFormat="0" w:count="267">
     <w:lsdException w:name="Normal" w:semiHidden="0" w:uiPriority="0" w:unhideWhenUsed="0" w:qFormat="1"/>
     <w:lsdException w:name="heading 1" w:semiHidden="0" w:uiPriority="9" w:unhideWhenUsed="0" w:qFormat="1"/>
     <w:lsdException w:name="heading 2" w:uiPriority="9" w:qFormat="1"/>

</xml_diff>